<commit_message>
Signed-off-by: Rafael Souza <rafael45m@gmail.com>
</commit_message>
<xml_diff>
--- a/Documentação Gerencia de configuração/Documento de Gerencia de Configuração versão 1.0.docx
+++ b/Documentação Gerencia de configuração/Documento de Gerencia de Configuração versão 1.0.docx
@@ -182,7 +182,30 @@
           <w:szCs w:val="24"/>
         </w:rPr>
         <w:lastRenderedPageBreak/>
-        <w:t>Autor: Rafael Souza</w:t>
+        <w:t xml:space="preserve">Autor: </w:t>
+      </w:r>
+      <w:proofErr w:type="spellStart"/>
+      <w:r>
+        <w:rPr>
+          <w:sz w:val="24"/>
+          <w:szCs w:val="24"/>
+        </w:rPr>
+        <w:t>Luara</w:t>
+      </w:r>
+      <w:proofErr w:type="spellEnd"/>
+      <w:r>
+        <w:rPr>
+          <w:sz w:val="24"/>
+          <w:szCs w:val="24"/>
+        </w:rPr>
+        <w:t xml:space="preserve"> Mineiro / </w:t>
+      </w:r>
+      <w:r>
+        <w:rPr>
+          <w:sz w:val="24"/>
+          <w:szCs w:val="24"/>
+        </w:rPr>
+        <w:t>Rafael Souza</w:t>
       </w:r>
     </w:p>
     <w:p>

</xml_diff>